<commit_message>
Logs for dz2z3.c added.
</commit_message>
<xml_diff>
--- a/MPI/MPS_DZ2_izvestaj_2023-2024.docx
+++ b/MPI/MPS_DZ2_izvestaj_2023-2024.docx
@@ -167,7 +167,25 @@
         <w:rPr>
           <w:noProof/>
         </w:rPr>
-        <w:t>Domaći zadatak 1 – OPENMP</w:t>
+        <w:t xml:space="preserve">Domaći zadatak </w:t>
+      </w:r>
+      <w:r>
+        <w:rPr>
+          <w:noProof/>
+        </w:rPr>
+        <w:t>2</w:t>
+      </w:r>
+      <w:r>
+        <w:rPr>
+          <w:noProof/>
+        </w:rPr>
+        <w:t xml:space="preserve"> – </w:t>
+      </w:r>
+      <w:r>
+        <w:rPr>
+          <w:noProof/>
+        </w:rPr>
+        <w:t>MPI</w:t>
       </w:r>
     </w:p>
     <w:p>
@@ -386,13 +404,7 @@
         <w:rPr>
           <w:noProof/>
         </w:rPr>
-        <w:t>n</w:t>
-      </w:r>
-      <w:r>
-        <w:rPr>
-          <w:noProof/>
-        </w:rPr>
-        <w:t>ovembar</w:t>
+        <w:t>decembar</w:t>
       </w:r>
       <w:r>
         <w:rPr>
@@ -4995,8 +5007,8 @@
       <w:pPr>
         <w:pStyle w:val="Inivonaslova-Poglavlje"/>
       </w:pPr>
-      <w:bookmarkStart w:id="1" w:name="_Toc254342941"/>
-      <w:bookmarkStart w:id="2" w:name="_Toc153576550"/>
+      <w:bookmarkStart w:id="1" w:name="_Toc153576550"/>
+      <w:bookmarkStart w:id="2" w:name="_Toc254342941"/>
       <w:r>
         <w:rPr>
           <w:lang w:val="sr-Latn-RS"/>
@@ -5032,9 +5044,9 @@
         <w:rPr>
           <w:lang w:val="sr-Latn-RS"/>
         </w:rPr>
-        <w:t xml:space="preserve"> korišćenjem direktive za podelu posla (for direktive)</w:t>
-      </w:r>
-      <w:bookmarkEnd w:id="2"/>
+        <w:t xml:space="preserve"> </w:t>
+      </w:r>
+      <w:bookmarkEnd w:id="1"/>
     </w:p>
     <w:p>
       <w:pPr>
@@ -5049,9 +5061,26 @@
     <w:p>
       <w:pPr>
         <w:pStyle w:val="Osnovnitekst"/>
-      </w:pPr>
-      <w:r>
-        <w:t>Paralelizovati program koji vrši izračunavanje aritmetičkih brojeva. Pozitivan ceo broj je aritmetički ako je prosek njegovih pozitivnih delilaca takođe ceo broj. Program se nalazi u datoteci aritmetic.c u arhivi koja je priložena uz ovaj dokument. Obratiti pažnju na ispravno deklarisanje svih promenljivih prilikom paralelizacije. Program testirati sa parametrima koji su dati u run skripti.</w:t>
+        <w:rPr>
+          <w:lang w:val="en-GB"/>
+        </w:rPr>
+      </w:pPr>
+      <w:r>
+        <w:rPr>
+          <w:lang w:val="en-GB"/>
+        </w:rPr>
+        <w:t xml:space="preserve">Paralelizovati program koji vrši izračunavanje aritmetičkih brojeva. Pozitivan ceo broj je aritmetički ako je prosek njegovih pozitivnih delilaca takođe ceo broj. Program se nalazi u datoteci aritmetic.c u arhivi koja je priložena uz ovaj dokument. Program testirati sa parametrima koji su dati u run skripti. </w:t>
+      </w:r>
+    </w:p>
+    <w:p>
+      <w:pPr>
+        <w:pStyle w:val="Osnovnitekst"/>
+      </w:pPr>
+      <w:r>
+        <w:rPr>
+          <w:lang w:val="en-GB"/>
+        </w:rPr>
+        <w:t>Proces sa rangom 0 treba da učita ulazne podatke, raspodeli posao ostalim procesima, na kraju prikupi dobijene rezultate i ravnopravno učestvuje u obradi. Za razmenu podataka, koristiti rutine za kolektivnu komunikaciju.</w:t>
       </w:r>
     </w:p>
     <w:p>
@@ -5170,7 +5199,13 @@
         <w:jc w:val="left"/>
       </w:pPr>
       <w:r>
-        <w:t>Jedina nezgodna stvar je što petlja nije u zadovoljavajućoj formi koju for direktiva zahteva, pa je potrebno malo preurediti ovaj kod kako bi bila moguća takva paralelizacija</w:t>
+        <w:t xml:space="preserve">Jedina nezgodna stvar je što </w:t>
+      </w:r>
+      <w:r>
+        <w:t>broj iteracija ovako napisane petlje nije unapred poznat</w:t>
+      </w:r>
+      <w:r>
+        <w:t>, pa je potrebno malo preurediti ovaj kod kako bi bila moguća takva paralelizacija</w:t>
       </w:r>
       <w:r>
         <w:t>.</w:t>
@@ -5297,176 +5332,105 @@
         <w:jc w:val="left"/>
       </w:pPr>
       <w:r>
-        <w:t>Zaključili smo da nije dobro pokušati paralelizaciju ove petlje iz više razloga:</w:t>
-      </w:r>
+        <w:t>Zaključili smo da nije dobro pokušati paralelizaciju ove petlje</w:t>
+      </w:r>
+      <w:r>
+        <w:t xml:space="preserve"> jer p</w:t>
+      </w:r>
+      <w:r>
+        <w:t>ostoji zavisnost po podacima između iteracija spoljašnje petlje zato što se „n“ koje je u uslovu spoljašnje petlje menja u unutrašnjoj petlji, pa zato ovako napisan algoritam nije pogodan za paralelizaciju. Da bi paralelizacija potencijalno bila moguća, bilo bi potrebno kompletno restrukturiranje ovog dela algoritma.</w:t>
+      </w:r>
+    </w:p>
+    <w:p>
+      <w:pPr>
+        <w:pStyle w:val="IIInivonaslova-Odeljak"/>
+      </w:pPr>
+      <w:bookmarkStart w:id="6" w:name="_Toc153576554"/>
+      <w:r>
+        <w:t>Način paralelizacije</w:t>
+      </w:r>
+      <w:bookmarkEnd w:id="6"/>
     </w:p>
     <w:p>
       <w:pPr>
         <w:pStyle w:val="Osnovnitekst"/>
-        <w:numPr>
-          <w:ilvl w:val="0"/>
-          <w:numId w:val="27"/>
-        </w:numPr>
-        <w:jc w:val="left"/>
-      </w:pPr>
-      <w:r>
-        <w:t xml:space="preserve">Ona se izvršava u telu funkcije divisor_count_and_sum koja se poziva u svakoj iteraciji </w:t>
-      </w:r>
-      <w:r>
-        <w:t>for</w:t>
-      </w:r>
-      <w:r>
-        <w:t xml:space="preserve"> petlje </w:t>
-      </w:r>
-      <w:r>
-        <w:t>u okviru koje se poziva ova funkcija, pri čemu ova petlja</w:t>
-      </w:r>
-      <w:r>
-        <w:t xml:space="preserve"> može imati veoma veliki broj iteracija i zato bismo u tom slučaju isto toliko puta pravili paralelni region, što bi bili ogromni režijski troškovi i diskutabilno je da li bi se uopšte postiglo ubrzanje u odnosu na sekvencijalni kod u tom slučaju.</w:t>
+      </w:pPr>
+      <w:r>
+        <w:t xml:space="preserve">Zaključili smo da nije moguće našu glavnu for petlju paralelizovati zato što forma petlje nije odgovarajuća pošto nije poznat broj iteracija unapred. </w:t>
       </w:r>
     </w:p>
     <w:p>
       <w:pPr>
         <w:pStyle w:val="Osnovnitekst"/>
-        <w:numPr>
-          <w:ilvl w:val="0"/>
-          <w:numId w:val="27"/>
-        </w:numPr>
-        <w:jc w:val="left"/>
-      </w:pPr>
-      <w:r>
-        <w:t>Postoji zavisnost po podacima između iteracija spoljašnje petlje zato što se „n“ koje je u uslovu spoljašnje petlje menja u unutrašnjoj petlji, pa zato ovako napisan algoritam nije pogodan za paralelizaciju. Da bi paralelizacija potencijalno bila moguća, bilo bi potrebno kompletno restrukturiranje ovog dela algoritma.</w:t>
-      </w:r>
-    </w:p>
-    <w:p>
-      <w:pPr>
-        <w:pStyle w:val="IIInivonaslova-Odeljak"/>
-      </w:pPr>
-      <w:bookmarkStart w:id="6" w:name="_Toc153576554"/>
+      </w:pPr>
+      <w:r>
+        <w:t xml:space="preserve">Međutim, smislili smo način da ipak upotrebimo </w:t>
+      </w:r>
+      <w:r>
+        <w:t>napišemo petlju kod koje znamo broj iteracija unapred</w:t>
+      </w:r>
+      <w:r>
+        <w:t xml:space="preserve">. Rešenje leži u činjenici da ako želimo da nađemo npr. prvih 10 000 aritmetičkih brojeva, mi zasigurno moramo da imamo najmanje 10 000 iteracija petlje. Ne znamo unapred za koliko će broj iteracija petlje biti veći od 10 000, ali znamo da ih mora biti najmanje 10 000. Ovo možemo iskoristiti onda tako što ćemu napisati for petlju koja će imati 10 000 iteracija, i u njoj je onda poznat broj iteracija unapred pa se može paralelizovati. Uslov prvobitne for petlje ćemo izmestiti u novu spoljašnju while petlju. Recimo da se u 10 000 iteracija for petlje našlo 8 000 aritmetičkih brojeva. To znači da for petlja </w:t>
+      </w:r>
+      <w:r>
+        <w:t xml:space="preserve">u narednoj iteraciji while petlje </w:t>
+      </w:r>
+      <w:r>
+        <w:t>mora da se izvrši još najmanje 2 000 puta jer je toliko aritmetičkih brojeva preostalo da se pronađe.</w:t>
+      </w:r>
+      <w:r>
+        <w:t xml:space="preserve"> Ovaj postupak ponavljamo sve dok se ne pronađe </w:t>
+      </w:r>
       <w:r>
         <w:lastRenderedPageBreak/>
-        <w:t>Način paralelizacije</w:t>
-      </w:r>
-      <w:bookmarkEnd w:id="6"/>
+        <w:t xml:space="preserve">željeni broj aritmetičkih brojeva. Na ovaj način smo </w:t>
+      </w:r>
+      <w:r>
+        <w:t>u svakoj iteraciji spoljašnje while petlje</w:t>
+      </w:r>
+      <w:r>
+        <w:t xml:space="preserve"> menjali broj iteracija for petlje tako da se uvek znao unapred taj broj</w:t>
+      </w:r>
+      <w:r>
+        <w:t>,</w:t>
+      </w:r>
+      <w:r>
+        <w:t xml:space="preserve"> što nam je omogućilo paralelizaciju</w:t>
+      </w:r>
+      <w:r>
+        <w:t>.</w:t>
+      </w:r>
     </w:p>
     <w:p>
       <w:pPr>
         <w:pStyle w:val="Osnovnitekst"/>
       </w:pPr>
       <w:r>
-        <w:rPr>
-          <w:noProof/>
-        </w:rPr>
-        <w:drawing>
-          <wp:inline distT="0" distB="0" distL="0" distR="0" wp14:anchorId="2B37AFED" wp14:editId="307545FE">
-            <wp:extent cx="5296266" cy="2628900"/>
-            <wp:effectExtent l="0" t="0" r="0" b="0"/>
-            <wp:docPr id="1586037993" name="Picture 3" descr="A computer screen shot of a program&#10;&#10;Description automatically generated"/>
-            <wp:cNvGraphicFramePr>
-              <a:graphicFrameLocks xmlns:a="http://schemas.openxmlformats.org/drawingml/2006/main" noChangeAspect="1"/>
-            </wp:cNvGraphicFramePr>
-            <a:graphic xmlns:a="http://schemas.openxmlformats.org/drawingml/2006/main">
-              <a:graphicData uri="http://schemas.openxmlformats.org/drawingml/2006/picture">
-                <pic:pic xmlns:pic="http://schemas.openxmlformats.org/drawingml/2006/picture">
-                  <pic:nvPicPr>
-                    <pic:cNvPr id="1586037993" name="Picture 3" descr="A computer screen shot of a program&#10;&#10;Description automatically generated"/>
-                    <pic:cNvPicPr/>
-                  </pic:nvPicPr>
-                  <pic:blipFill>
-                    <a:blip r:embed="rId17">
-                      <a:extLst>
-                        <a:ext uri="{28A0092B-C50C-407E-A947-70E740481C1C}">
-                          <a14:useLocalDpi xmlns:a14="http://schemas.microsoft.com/office/drawing/2010/main" val="0"/>
-                        </a:ext>
-                      </a:extLst>
-                    </a:blip>
-                    <a:stretch>
-                      <a:fillRect/>
-                    </a:stretch>
-                  </pic:blipFill>
-                  <pic:spPr>
-                    <a:xfrm>
-                      <a:off x="0" y="0"/>
-                      <a:ext cx="5305049" cy="2633259"/>
-                    </a:xfrm>
-                    <a:prstGeom prst="rect">
-                      <a:avLst/>
-                    </a:prstGeom>
-                  </pic:spPr>
-                </pic:pic>
-              </a:graphicData>
-            </a:graphic>
-          </wp:inline>
-        </w:drawing>
-      </w:r>
-    </w:p>
-    <w:p>
-      <w:pPr>
-        <w:pStyle w:val="Osnovnitekst"/>
-      </w:pPr>
-      <w:r>
-        <w:t xml:space="preserve">Zaključili smo da nije moguće našu glavnu for petlju paralelizovati pomoću for direktive zato što forma petlje nije odgovarajuća pošto nije poznat broj iteracija unapred. </w:t>
-      </w:r>
-    </w:p>
-    <w:p>
-      <w:pPr>
-        <w:pStyle w:val="Osnovnitekst"/>
-      </w:pPr>
-      <w:r>
-        <w:t xml:space="preserve">Međutim, smislili smo način da ipak upotrebimo for direktivu. Rešenje leži u činjenici da ako želimo da nađemo npr. prvih 10 000 aritmetičkih brojeva, mi zasigurno moramo da imamo najmanje 10 000 iteracija petlje. Ne znamo unapred za koliko će broj iteracija petlje biti veći od 10 000, ali znamo da ih mora biti najmanje 10 000. Ovo možemo iskoristiti onda tako što ćemu napisati for petlju koja će imati 10 000 iteracija, i u njoj je onda poznat broj iteracija unapred pa se može paralelizovati pomoću for direktive. Uslov prvobitne for petlje ćemo izmestiti u novu spoljašnju while petlju. Recimo da se u 10 000 iteracija for petlje našlo 8 000 aritmetičkih brojeva. To znači da for petlja </w:t>
-      </w:r>
-      <w:r>
-        <w:t xml:space="preserve">u narednoj iteraciji while petlje </w:t>
-      </w:r>
-      <w:r>
-        <w:t>mora da se izvrši još najmanje 2 000 puta jer je toliko aritmetičkih brojeva preostalo da se pronađe.</w:t>
-      </w:r>
-      <w:r>
-        <w:t xml:space="preserve"> Ovaj postupak ponavljamo sve dok se ne pronađe željeni broj aritmetičkih brojeva. Na ovaj način smo </w:t>
-      </w:r>
-      <w:r>
-        <w:t>u svakoj iteraciji spoljašnje while petlje</w:t>
-      </w:r>
-      <w:r>
-        <w:t xml:space="preserve"> menjali broj iteracija for petlje tako da se uvek znao unapred taj broj</w:t>
-      </w:r>
-      <w:r>
-        <w:t>,</w:t>
-      </w:r>
-      <w:r>
-        <w:t xml:space="preserve"> što nam je omogućilo paralelizaciju for direktivom.</w:t>
-      </w:r>
-    </w:p>
-    <w:p>
-      <w:pPr>
-        <w:pStyle w:val="Osnovnitekst"/>
-      </w:pPr>
-      <w:r>
-        <w:t>Naravno, uočili smo da promenljive arithmetic_count i composite_count modifikuju sve niti i da se one samo inkrementiraju. Zato smo ove promenljive deklarisali kao redukcione kako bi svaka nit imala svoju kopiju ovih promenljivih i menjala nju, a zatim da se na kraju sve te lokalne kopije saberu i dodaju na inicijalne vrednosti promenljivih.</w:t>
-      </w:r>
-    </w:p>
-    <w:p>
-      <w:pPr>
-        <w:pStyle w:val="Osnovnitekst"/>
-      </w:pPr>
-      <w:r>
-        <w:t xml:space="preserve">Što se tiče raspodele posla između niti, zaključili smo da posao koji niti izvršavaju postaje sve teži kako se odmiče ka kasnijim iteracijama naše paralelizovane for petlje zato što je onda vrednost parametra n koji se prosleđuje funkciji divisor_count_and_sum sve veća, a samim tim će i </w:t>
-      </w:r>
-      <w:r>
-        <w:lastRenderedPageBreak/>
-        <w:t>najzahtevnija for petlja u toj funkciji imati više iteracija pošto se to isto n nalazi u uslovu te petlje.</w:t>
-      </w:r>
-      <w:r>
-        <w:t xml:space="preserve"> Zato je očigledno da nije pogodna podrazumevana schedule(static) raspodela pošto balans opterećenja nije idealan.</w:t>
-      </w:r>
-      <w:r>
-        <w:t xml:space="preserve"> Najlogičnije nam je bilo da je za ovu situaciju najbolja schedule(guided) raspodela zato što ona upravo početnim nitima dodeljuje veći broj iteracija (što potpuno ima smisla raditi pošto su ranije iteracije manje zahtevne od kasnijih), a onda se broj iteracija koji se dodeljuje kasnijim nitima eksponencijalno smanjuje.</w:t>
-      </w:r>
-      <w:r>
-        <w:t xml:space="preserve"> Na taj način se ostvaruje bolji balans opterećenja.</w:t>
-      </w:r>
-      <w:r>
-        <w:t xml:space="preserve"> Isprobavanjem static, dynamic i guided raspodela sa raznim parametrima raspodele smo primetili da su rezultati praktično isti, tako da smo se odlučili za podrazumevanu schedule(guided) raspodelu bez ikakvog parametra jer nema značajne razlike u performansama.</w:t>
+        <w:t>Naravno, uočili smo da promenljive arithmetic_count i composite_count modifikuju</w:t>
+      </w:r>
+      <w:r>
+        <w:t xml:space="preserve"> svi procesi</w:t>
+      </w:r>
+      <w:r>
+        <w:t xml:space="preserve"> i da se one samo inkrementiraju. </w:t>
+      </w:r>
+      <w:r>
+        <w:t xml:space="preserve">Zato ove promenljive nakon glavne for petlje redukujemo, pri čemu samo MASTER proces treba da dobije redukovanu promenljivu </w:t>
+      </w:r>
+      <w:r>
+        <w:t>composite_count</w:t>
+      </w:r>
+      <w:r>
+        <w:t>, jer ostalim procesima ona nije potrebna</w:t>
+      </w:r>
+      <w:r>
+        <w:t>, dok svi procesi treba da dobiju redukovanu promenljivu arithmetic_count jer im je svima potrebna zbog preračunavanja svog dela posla u narednoj iteraciji while petlje.</w:t>
+      </w:r>
+      <w:r>
+        <w:t xml:space="preserve"> </w:t>
+      </w:r>
+      <w:r>
+        <w:t>Naravno, svaki proces lokalno preračunava svoj deo posla u zavisnosti od svog ranga u komunikatoru.</w:t>
       </w:r>
     </w:p>
     <w:p>
@@ -5955,7 +5919,7 @@
             <wp:cNvGraphicFramePr/>
             <a:graphic xmlns:a="http://schemas.openxmlformats.org/drawingml/2006/main">
               <a:graphicData uri="http://schemas.openxmlformats.org/drawingml/2006/chart">
-                <c:chart xmlns:c="http://schemas.openxmlformats.org/drawingml/2006/chart" xmlns:r="http://schemas.openxmlformats.org/officeDocument/2006/relationships" r:id="rId18"/>
+                <c:chart xmlns:c="http://schemas.openxmlformats.org/drawingml/2006/chart" xmlns:r="http://schemas.openxmlformats.org/officeDocument/2006/relationships" r:id="rId17"/>
               </a:graphicData>
             </a:graphic>
           </wp:inline>
@@ -6104,7 +6068,7 @@
         </w:rPr>
         <w:t xml:space="preserve"> niti</w:t>
       </w:r>
-      <w:bookmarkEnd w:id="1"/>
+      <w:bookmarkEnd w:id="2"/>
     </w:p>
     <w:p>
       <w:pPr>
@@ -6133,7 +6097,7 @@
             <wp:cNvGraphicFramePr/>
             <a:graphic xmlns:a="http://schemas.openxmlformats.org/drawingml/2006/main">
               <a:graphicData uri="http://schemas.openxmlformats.org/drawingml/2006/chart">
-                <c:chart xmlns:c="http://schemas.openxmlformats.org/drawingml/2006/chart" xmlns:r="http://schemas.openxmlformats.org/officeDocument/2006/relationships" r:id="rId19"/>
+                <c:chart xmlns:c="http://schemas.openxmlformats.org/drawingml/2006/chart" xmlns:r="http://schemas.openxmlformats.org/officeDocument/2006/relationships" r:id="rId18"/>
               </a:graphicData>
             </a:graphic>
           </wp:inline>
@@ -6297,7 +6261,7 @@
             <wp:cNvGraphicFramePr/>
             <a:graphic xmlns:a="http://schemas.openxmlformats.org/drawingml/2006/main">
               <a:graphicData uri="http://schemas.openxmlformats.org/drawingml/2006/chart">
-                <c:chart xmlns:c="http://schemas.openxmlformats.org/drawingml/2006/chart" xmlns:r="http://schemas.openxmlformats.org/officeDocument/2006/relationships" r:id="rId20"/>
+                <c:chart xmlns:c="http://schemas.openxmlformats.org/drawingml/2006/chart" xmlns:r="http://schemas.openxmlformats.org/officeDocument/2006/relationships" r:id="rId19"/>
               </a:graphicData>
             </a:graphic>
           </wp:inline>
@@ -6467,7 +6431,7 @@
             <wp:cNvGraphicFramePr/>
             <a:graphic xmlns:a="http://schemas.openxmlformats.org/drawingml/2006/main">
               <a:graphicData uri="http://schemas.openxmlformats.org/drawingml/2006/chart">
-                <c:chart xmlns:c="http://schemas.openxmlformats.org/drawingml/2006/chart" xmlns:r="http://schemas.openxmlformats.org/officeDocument/2006/relationships" r:id="rId21"/>
+                <c:chart xmlns:c="http://schemas.openxmlformats.org/drawingml/2006/chart" xmlns:r="http://schemas.openxmlformats.org/officeDocument/2006/relationships" r:id="rId20"/>
               </a:graphicData>
             </a:graphic>
           </wp:inline>
@@ -7021,7 +6985,7 @@
                     <pic:cNvPicPr/>
                   </pic:nvPicPr>
                   <pic:blipFill>
-                    <a:blip r:embed="rId22">
+                    <a:blip r:embed="rId21">
                       <a:extLst>
                         <a:ext uri="{28A0092B-C50C-407E-A947-70E740481C1C}">
                           <a14:useLocalDpi xmlns:a14="http://schemas.microsoft.com/office/drawing/2010/main" val="0"/>
@@ -7570,7 +7534,7 @@
             <wp:cNvGraphicFramePr/>
             <a:graphic xmlns:a="http://schemas.openxmlformats.org/drawingml/2006/main">
               <a:graphicData uri="http://schemas.openxmlformats.org/drawingml/2006/chart">
-                <c:chart xmlns:c="http://schemas.openxmlformats.org/drawingml/2006/chart" xmlns:r="http://schemas.openxmlformats.org/officeDocument/2006/relationships" r:id="rId23"/>
+                <c:chart xmlns:c="http://schemas.openxmlformats.org/drawingml/2006/chart" xmlns:r="http://schemas.openxmlformats.org/officeDocument/2006/relationships" r:id="rId22"/>
               </a:graphicData>
             </a:graphic>
           </wp:inline>
@@ -7726,7 +7690,7 @@
             <wp:cNvGraphicFramePr/>
             <a:graphic xmlns:a="http://schemas.openxmlformats.org/drawingml/2006/main">
               <a:graphicData uri="http://schemas.openxmlformats.org/drawingml/2006/chart">
-                <c:chart xmlns:c="http://schemas.openxmlformats.org/drawingml/2006/chart" xmlns:r="http://schemas.openxmlformats.org/officeDocument/2006/relationships" r:id="rId24"/>
+                <c:chart xmlns:c="http://schemas.openxmlformats.org/drawingml/2006/chart" xmlns:r="http://schemas.openxmlformats.org/officeDocument/2006/relationships" r:id="rId23"/>
               </a:graphicData>
             </a:graphic>
           </wp:inline>
@@ -7876,7 +7840,7 @@
             <wp:cNvGraphicFramePr/>
             <a:graphic xmlns:a="http://schemas.openxmlformats.org/drawingml/2006/main">
               <a:graphicData uri="http://schemas.openxmlformats.org/drawingml/2006/chart">
-                <c:chart xmlns:c="http://schemas.openxmlformats.org/drawingml/2006/chart" xmlns:r="http://schemas.openxmlformats.org/officeDocument/2006/relationships" r:id="rId25"/>
+                <c:chart xmlns:c="http://schemas.openxmlformats.org/drawingml/2006/chart" xmlns:r="http://schemas.openxmlformats.org/officeDocument/2006/relationships" r:id="rId24"/>
               </a:graphicData>
             </a:graphic>
           </wp:inline>
@@ -8032,7 +7996,7 @@
             <wp:cNvGraphicFramePr/>
             <a:graphic xmlns:a="http://schemas.openxmlformats.org/drawingml/2006/main">
               <a:graphicData uri="http://schemas.openxmlformats.org/drawingml/2006/chart">
-                <c:chart xmlns:c="http://schemas.openxmlformats.org/drawingml/2006/chart" xmlns:r="http://schemas.openxmlformats.org/officeDocument/2006/relationships" r:id="rId26"/>
+                <c:chart xmlns:c="http://schemas.openxmlformats.org/drawingml/2006/chart" xmlns:r="http://schemas.openxmlformats.org/officeDocument/2006/relationships" r:id="rId25"/>
               </a:graphicData>
             </a:graphic>
           </wp:inline>
@@ -8507,7 +8471,7 @@
                     <pic:cNvPicPr/>
                   </pic:nvPicPr>
                   <pic:blipFill>
-                    <a:blip r:embed="rId27">
+                    <a:blip r:embed="rId26">
                       <a:extLst>
                         <a:ext uri="{28A0092B-C50C-407E-A947-70E740481C1C}">
                           <a14:useLocalDpi xmlns:a14="http://schemas.microsoft.com/office/drawing/2010/main" val="0"/>
@@ -8694,7 +8658,7 @@
                     <pic:cNvPicPr/>
                   </pic:nvPicPr>
                   <pic:blipFill>
-                    <a:blip r:embed="rId28">
+                    <a:blip r:embed="rId27">
                       <a:extLst>
                         <a:ext uri="{28A0092B-C50C-407E-A947-70E740481C1C}">
                           <a14:useLocalDpi xmlns:a14="http://schemas.microsoft.com/office/drawing/2010/main" val="0"/>
@@ -8836,7 +8800,7 @@
                     <pic:cNvPicPr/>
                   </pic:nvPicPr>
                   <pic:blipFill>
-                    <a:blip r:embed="rId29">
+                    <a:blip r:embed="rId28">
                       <a:extLst>
                         <a:ext uri="{28A0092B-C50C-407E-A947-70E740481C1C}">
                           <a14:useLocalDpi xmlns:a14="http://schemas.microsoft.com/office/drawing/2010/main" val="0"/>
@@ -8895,7 +8859,7 @@
                     <pic:cNvPicPr/>
                   </pic:nvPicPr>
                   <pic:blipFill>
-                    <a:blip r:embed="rId30">
+                    <a:blip r:embed="rId29">
                       <a:extLst>
                         <a:ext uri="{28A0092B-C50C-407E-A947-70E740481C1C}">
                           <a14:useLocalDpi xmlns:a14="http://schemas.microsoft.com/office/drawing/2010/main" val="0"/>
@@ -9008,7 +8972,7 @@
                     <pic:cNvPicPr/>
                   </pic:nvPicPr>
                   <pic:blipFill>
-                    <a:blip r:embed="rId31">
+                    <a:blip r:embed="rId30">
                       <a:extLst>
                         <a:ext uri="{28A0092B-C50C-407E-A947-70E740481C1C}">
                           <a14:useLocalDpi xmlns:a14="http://schemas.microsoft.com/office/drawing/2010/main" val="0"/>
@@ -9075,7 +9039,7 @@
                     <pic:cNvPicPr/>
                   </pic:nvPicPr>
                   <pic:blipFill>
-                    <a:blip r:embed="rId32">
+                    <a:blip r:embed="rId31">
                       <a:extLst>
                         <a:ext uri="{28A0092B-C50C-407E-A947-70E740481C1C}">
                           <a14:useLocalDpi xmlns:a14="http://schemas.microsoft.com/office/drawing/2010/main" val="0"/>
@@ -9501,7 +9465,7 @@
             <wp:cNvGraphicFramePr/>
             <a:graphic xmlns:a="http://schemas.openxmlformats.org/drawingml/2006/main">
               <a:graphicData uri="http://schemas.openxmlformats.org/drawingml/2006/chart">
-                <c:chart xmlns:c="http://schemas.openxmlformats.org/drawingml/2006/chart" xmlns:r="http://schemas.openxmlformats.org/officeDocument/2006/relationships" r:id="rId33"/>
+                <c:chart xmlns:c="http://schemas.openxmlformats.org/drawingml/2006/chart" xmlns:r="http://schemas.openxmlformats.org/officeDocument/2006/relationships" r:id="rId32"/>
               </a:graphicData>
             </a:graphic>
           </wp:inline>
@@ -9683,7 +9647,7 @@
             <wp:cNvGraphicFramePr/>
             <a:graphic xmlns:a="http://schemas.openxmlformats.org/drawingml/2006/main">
               <a:graphicData uri="http://schemas.openxmlformats.org/drawingml/2006/chart">
-                <c:chart xmlns:c="http://schemas.openxmlformats.org/drawingml/2006/chart" xmlns:r="http://schemas.openxmlformats.org/officeDocument/2006/relationships" r:id="rId34"/>
+                <c:chart xmlns:c="http://schemas.openxmlformats.org/drawingml/2006/chart" xmlns:r="http://schemas.openxmlformats.org/officeDocument/2006/relationships" r:id="rId33"/>
               </a:graphicData>
             </a:graphic>
           </wp:inline>
@@ -9856,7 +9820,7 @@
             <wp:cNvGraphicFramePr/>
             <a:graphic xmlns:a="http://schemas.openxmlformats.org/drawingml/2006/main">
               <a:graphicData uri="http://schemas.openxmlformats.org/drawingml/2006/chart">
-                <c:chart xmlns:c="http://schemas.openxmlformats.org/drawingml/2006/chart" xmlns:r="http://schemas.openxmlformats.org/officeDocument/2006/relationships" r:id="rId35"/>
+                <c:chart xmlns:c="http://schemas.openxmlformats.org/drawingml/2006/chart" xmlns:r="http://schemas.openxmlformats.org/officeDocument/2006/relationships" r:id="rId34"/>
               </a:graphicData>
             </a:graphic>
           </wp:inline>
@@ -10030,7 +9994,7 @@
             <wp:cNvGraphicFramePr/>
             <a:graphic xmlns:a="http://schemas.openxmlformats.org/drawingml/2006/main">
               <a:graphicData uri="http://schemas.openxmlformats.org/drawingml/2006/chart">
-                <c:chart xmlns:c="http://schemas.openxmlformats.org/drawingml/2006/chart" xmlns:r="http://schemas.openxmlformats.org/officeDocument/2006/relationships" r:id="rId36"/>
+                <c:chart xmlns:c="http://schemas.openxmlformats.org/drawingml/2006/chart" xmlns:r="http://schemas.openxmlformats.org/officeDocument/2006/relationships" r:id="rId35"/>
               </a:graphicData>
             </a:graphic>
           </wp:inline>
@@ -10474,7 +10438,7 @@
                     <pic:cNvPicPr/>
                   </pic:nvPicPr>
                   <pic:blipFill>
-                    <a:blip r:embed="rId27">
+                    <a:blip r:embed="rId26">
                       <a:extLst>
                         <a:ext uri="{28A0092B-C50C-407E-A947-70E740481C1C}">
                           <a14:useLocalDpi xmlns:a14="http://schemas.microsoft.com/office/drawing/2010/main" val="0"/>
@@ -10883,7 +10847,7 @@
             <wp:cNvGraphicFramePr/>
             <a:graphic xmlns:a="http://schemas.openxmlformats.org/drawingml/2006/main">
               <a:graphicData uri="http://schemas.openxmlformats.org/drawingml/2006/chart">
-                <c:chart xmlns:c="http://schemas.openxmlformats.org/drawingml/2006/chart" xmlns:r="http://schemas.openxmlformats.org/officeDocument/2006/relationships" r:id="rId37"/>
+                <c:chart xmlns:c="http://schemas.openxmlformats.org/drawingml/2006/chart" xmlns:r="http://schemas.openxmlformats.org/officeDocument/2006/relationships" r:id="rId36"/>
               </a:graphicData>
             </a:graphic>
           </wp:inline>
@@ -11055,7 +11019,7 @@
             <wp:cNvGraphicFramePr/>
             <a:graphic xmlns:a="http://schemas.openxmlformats.org/drawingml/2006/main">
               <a:graphicData uri="http://schemas.openxmlformats.org/drawingml/2006/chart">
-                <c:chart xmlns:c="http://schemas.openxmlformats.org/drawingml/2006/chart" xmlns:r="http://schemas.openxmlformats.org/officeDocument/2006/relationships" r:id="rId38"/>
+                <c:chart xmlns:c="http://schemas.openxmlformats.org/drawingml/2006/chart" xmlns:r="http://schemas.openxmlformats.org/officeDocument/2006/relationships" r:id="rId37"/>
               </a:graphicData>
             </a:graphic>
           </wp:inline>
@@ -11243,7 +11207,7 @@
             <wp:cNvGraphicFramePr/>
             <a:graphic xmlns:a="http://schemas.openxmlformats.org/drawingml/2006/main">
               <a:graphicData uri="http://schemas.openxmlformats.org/drawingml/2006/chart">
-                <c:chart xmlns:c="http://schemas.openxmlformats.org/drawingml/2006/chart" xmlns:r="http://schemas.openxmlformats.org/officeDocument/2006/relationships" r:id="rId39"/>
+                <c:chart xmlns:c="http://schemas.openxmlformats.org/drawingml/2006/chart" xmlns:r="http://schemas.openxmlformats.org/officeDocument/2006/relationships" r:id="rId38"/>
               </a:graphicData>
             </a:graphic>
           </wp:inline>
@@ -11423,7 +11387,7 @@
             <wp:cNvGraphicFramePr/>
             <a:graphic xmlns:a="http://schemas.openxmlformats.org/drawingml/2006/main">
               <a:graphicData uri="http://schemas.openxmlformats.org/drawingml/2006/chart">
-                <c:chart xmlns:c="http://schemas.openxmlformats.org/drawingml/2006/chart" xmlns:r="http://schemas.openxmlformats.org/officeDocument/2006/relationships" r:id="rId40"/>
+                <c:chart xmlns:c="http://schemas.openxmlformats.org/drawingml/2006/chart" xmlns:r="http://schemas.openxmlformats.org/officeDocument/2006/relationships" r:id="rId39"/>
               </a:graphicData>
             </a:graphic>
           </wp:inline>
@@ -11856,7 +11820,7 @@
                     <pic:cNvPicPr/>
                   </pic:nvPicPr>
                   <pic:blipFill>
-                    <a:blip r:embed="rId41">
+                    <a:blip r:embed="rId40">
                       <a:extLst>
                         <a:ext uri="{28A0092B-C50C-407E-A947-70E740481C1C}">
                           <a14:useLocalDpi xmlns:a14="http://schemas.microsoft.com/office/drawing/2010/main" val="0"/>
@@ -11958,7 +11922,7 @@
                     <pic:cNvPicPr/>
                   </pic:nvPicPr>
                   <pic:blipFill>
-                    <a:blip r:embed="rId42">
+                    <a:blip r:embed="rId41">
                       <a:extLst>
                         <a:ext uri="{28A0092B-C50C-407E-A947-70E740481C1C}">
                           <a14:useLocalDpi xmlns:a14="http://schemas.microsoft.com/office/drawing/2010/main" val="0"/>
@@ -12059,7 +12023,7 @@
                     <pic:cNvPicPr/>
                   </pic:nvPicPr>
                   <pic:blipFill>
-                    <a:blip r:embed="rId43">
+                    <a:blip r:embed="rId42">
                       <a:extLst>
                         <a:ext uri="{28A0092B-C50C-407E-A947-70E740481C1C}">
                           <a14:useLocalDpi xmlns:a14="http://schemas.microsoft.com/office/drawing/2010/main" val="0"/>
@@ -12148,7 +12112,7 @@
                     <pic:cNvPicPr/>
                   </pic:nvPicPr>
                   <pic:blipFill>
-                    <a:blip r:embed="rId44">
+                    <a:blip r:embed="rId43">
                       <a:extLst>
                         <a:ext uri="{28A0092B-C50C-407E-A947-70E740481C1C}">
                           <a14:useLocalDpi xmlns:a14="http://schemas.microsoft.com/office/drawing/2010/main" val="0"/>
@@ -12299,7 +12263,7 @@
                     <pic:cNvPicPr/>
                   </pic:nvPicPr>
                   <pic:blipFill>
-                    <a:blip r:embed="rId45">
+                    <a:blip r:embed="rId44">
                       <a:extLst>
                         <a:ext uri="{28A0092B-C50C-407E-A947-70E740481C1C}">
                           <a14:useLocalDpi xmlns:a14="http://schemas.microsoft.com/office/drawing/2010/main" val="0"/>
@@ -12885,7 +12849,7 @@
             <wp:cNvGraphicFramePr/>
             <a:graphic xmlns:a="http://schemas.openxmlformats.org/drawingml/2006/main">
               <a:graphicData uri="http://schemas.openxmlformats.org/drawingml/2006/chart">
-                <c:chart xmlns:c="http://schemas.openxmlformats.org/drawingml/2006/chart" xmlns:r="http://schemas.openxmlformats.org/officeDocument/2006/relationships" r:id="rId46"/>
+                <c:chart xmlns:c="http://schemas.openxmlformats.org/drawingml/2006/chart" xmlns:r="http://schemas.openxmlformats.org/officeDocument/2006/relationships" r:id="rId45"/>
               </a:graphicData>
             </a:graphic>
           </wp:inline>
@@ -13065,7 +13029,7 @@
             <wp:cNvGraphicFramePr/>
             <a:graphic xmlns:a="http://schemas.openxmlformats.org/drawingml/2006/main">
               <a:graphicData uri="http://schemas.openxmlformats.org/drawingml/2006/chart">
-                <c:chart xmlns:c="http://schemas.openxmlformats.org/drawingml/2006/chart" xmlns:r="http://schemas.openxmlformats.org/officeDocument/2006/relationships" r:id="rId47"/>
+                <c:chart xmlns:c="http://schemas.openxmlformats.org/drawingml/2006/chart" xmlns:r="http://schemas.openxmlformats.org/officeDocument/2006/relationships" r:id="rId46"/>
               </a:graphicData>
             </a:graphic>
           </wp:inline>
@@ -13253,7 +13217,7 @@
             <wp:cNvGraphicFramePr/>
             <a:graphic xmlns:a="http://schemas.openxmlformats.org/drawingml/2006/main">
               <a:graphicData uri="http://schemas.openxmlformats.org/drawingml/2006/chart">
-                <c:chart xmlns:c="http://schemas.openxmlformats.org/drawingml/2006/chart" xmlns:r="http://schemas.openxmlformats.org/officeDocument/2006/relationships" r:id="rId48"/>
+                <c:chart xmlns:c="http://schemas.openxmlformats.org/drawingml/2006/chart" xmlns:r="http://schemas.openxmlformats.org/officeDocument/2006/relationships" r:id="rId47"/>
               </a:graphicData>
             </a:graphic>
           </wp:inline>
@@ -13440,7 +13404,7 @@
             <wp:cNvGraphicFramePr/>
             <a:graphic xmlns:a="http://schemas.openxmlformats.org/drawingml/2006/main">
               <a:graphicData uri="http://schemas.openxmlformats.org/drawingml/2006/chart">
-                <c:chart xmlns:c="http://schemas.openxmlformats.org/drawingml/2006/chart" xmlns:r="http://schemas.openxmlformats.org/officeDocument/2006/relationships" r:id="rId49"/>
+                <c:chart xmlns:c="http://schemas.openxmlformats.org/drawingml/2006/chart" xmlns:r="http://schemas.openxmlformats.org/officeDocument/2006/relationships" r:id="rId48"/>
               </a:graphicData>
             </a:graphic>
           </wp:inline>
@@ -17827,7 +17791,6 @@
   <w:style w:type="character" w:default="1" w:styleId="DefaultParagraphFont">
     <w:name w:val="Default Paragraph Font"/>
     <w:uiPriority w:val="1"/>
-    <w:semiHidden/>
     <w:unhideWhenUsed/>
   </w:style>
   <w:style w:type="table" w:default="1" w:styleId="TableNormal">

</xml_diff>

<commit_message>
Corrected times for MPI programs.
Added -O3 flag for compiler optimizations when compiling.
</commit_message>
<xml_diff>
--- a/MPI/MPS_DZ2_izvestaj_2023-2024.docx
+++ b/MPI/MPS_DZ2_izvestaj_2023-2024.docx
@@ -4120,8 +4120,8 @@
       <w:pPr>
         <w:pStyle w:val="Inivonaslova-Poglavlje"/>
       </w:pPr>
-      <w:bookmarkStart w:id="1" w:name="_Toc254342941"/>
-      <w:bookmarkStart w:id="2" w:name="_Toc153904643"/>
+      <w:bookmarkStart w:id="1" w:name="_Toc153904643"/>
+      <w:bookmarkStart w:id="2" w:name="_Toc254342941"/>
       <w:r>
         <w:rPr>
           <w:lang w:val="sr-Latn-RS"/>
@@ -4153,7 +4153,7 @@
         </w:rPr>
         <w:t>Izračunavanje aritmetičkih brojeva</w:t>
       </w:r>
-      <w:bookmarkEnd w:id="2"/>
+      <w:bookmarkEnd w:id="1"/>
       <w:r>
         <w:rPr>
           <w:lang w:val="sr-Latn-RS"/>
@@ -5019,7 +5019,7 @@
           <w:lang w:val="en-US"/>
         </w:rPr>
         <w:drawing>
-          <wp:inline distT="0" distB="0" distL="0" distR="0" wp14:anchorId="6D327506" wp14:editId="6A05C7B6">
+          <wp:inline distT="0" distB="0" distL="0" distR="0" wp14:anchorId="6D327506" wp14:editId="4D9B14C5">
             <wp:extent cx="4140679" cy="2413330"/>
             <wp:effectExtent l="0" t="0" r="12700" b="6350"/>
             <wp:docPr id="4" name="Chart 4"/>
@@ -5175,7 +5175,7 @@
         </w:rPr>
         <w:t xml:space="preserve"> </w:t>
       </w:r>
-      <w:bookmarkEnd w:id="1"/>
+      <w:bookmarkEnd w:id="2"/>
       <w:r>
         <w:rPr>
           <w:noProof/>
@@ -5204,7 +5204,7 @@
           <w:lang w:val="en-US"/>
         </w:rPr>
         <w:drawing>
-          <wp:inline distT="0" distB="0" distL="0" distR="0" wp14:anchorId="49950DFF" wp14:editId="1AF9A7AE">
+          <wp:inline distT="0" distB="0" distL="0" distR="0" wp14:anchorId="49950DFF" wp14:editId="46A589D6">
             <wp:extent cx="4140679" cy="2413330"/>
             <wp:effectExtent l="0" t="0" r="12700" b="6350"/>
             <wp:docPr id="313101371" name="Chart 313101371"/>
@@ -5375,7 +5375,7 @@
         </w:rPr>
         <w:lastRenderedPageBreak/>
         <w:drawing>
-          <wp:inline distT="0" distB="0" distL="0" distR="0" wp14:anchorId="3E4BB9EC" wp14:editId="2DEE38DC">
+          <wp:inline distT="0" distB="0" distL="0" distR="0" wp14:anchorId="3E4BB9EC" wp14:editId="1546440C">
             <wp:extent cx="4140679" cy="2413330"/>
             <wp:effectExtent l="0" t="0" r="12700" b="6350"/>
             <wp:docPr id="798087052" name="Chart 798087052"/>
@@ -5545,7 +5545,7 @@
           <w:lang w:val="en-US"/>
         </w:rPr>
         <w:drawing>
-          <wp:inline distT="0" distB="0" distL="0" distR="0" wp14:anchorId="74BB23A1" wp14:editId="16D7000E">
+          <wp:inline distT="0" distB="0" distL="0" distR="0" wp14:anchorId="74BB23A1" wp14:editId="572E23F7">
             <wp:extent cx="4140679" cy="2413330"/>
             <wp:effectExtent l="0" t="0" r="12700" b="6350"/>
             <wp:docPr id="507507260" name="Chart 507507260"/>
@@ -6657,7 +6657,7 @@
           <w:lang w:val="en-US"/>
         </w:rPr>
         <w:drawing>
-          <wp:inline distT="0" distB="0" distL="0" distR="0" wp14:anchorId="169C6119" wp14:editId="662C9892">
+          <wp:inline distT="0" distB="0" distL="0" distR="0" wp14:anchorId="169C6119" wp14:editId="5F78A12D">
             <wp:extent cx="4140679" cy="2413330"/>
             <wp:effectExtent l="0" t="0" r="12700" b="6350"/>
             <wp:docPr id="814918125" name="Chart 814918125"/>
@@ -6830,7 +6830,7 @@
           <w:lang w:val="en-US"/>
         </w:rPr>
         <w:drawing>
-          <wp:inline distT="0" distB="0" distL="0" distR="0" wp14:anchorId="7386DCF7" wp14:editId="239837FB">
+          <wp:inline distT="0" distB="0" distL="0" distR="0" wp14:anchorId="7386DCF7" wp14:editId="6BBFA98A">
             <wp:extent cx="4140679" cy="2413330"/>
             <wp:effectExtent l="0" t="0" r="12700" b="6350"/>
             <wp:docPr id="545210952" name="Chart 545210952"/>
@@ -7011,7 +7011,7 @@
         </w:rPr>
         <w:lastRenderedPageBreak/>
         <w:drawing>
-          <wp:inline distT="0" distB="0" distL="0" distR="0" wp14:anchorId="4FB5513F" wp14:editId="6EBB1DA3">
+          <wp:inline distT="0" distB="0" distL="0" distR="0" wp14:anchorId="4FB5513F" wp14:editId="4FBF5E9A">
             <wp:extent cx="4140679" cy="2413330"/>
             <wp:effectExtent l="0" t="0" r="12700" b="6350"/>
             <wp:docPr id="1431560825" name="Chart 1431560825"/>
@@ -7191,7 +7191,7 @@
           <w:lang w:val="en-US"/>
         </w:rPr>
         <w:drawing>
-          <wp:inline distT="0" distB="0" distL="0" distR="0" wp14:anchorId="235001C5" wp14:editId="2EB0E8B8">
+          <wp:inline distT="0" distB="0" distL="0" distR="0" wp14:anchorId="235001C5" wp14:editId="00487959">
             <wp:extent cx="4140679" cy="2413330"/>
             <wp:effectExtent l="0" t="0" r="12700" b="6350"/>
             <wp:docPr id="1568127871" name="Chart 1568127871"/>
@@ -8342,7 +8342,7 @@
           <w:lang w:val="en-US"/>
         </w:rPr>
         <w:drawing>
-          <wp:inline distT="0" distB="0" distL="0" distR="0" wp14:anchorId="67E519EF" wp14:editId="00201557">
+          <wp:inline distT="0" distB="0" distL="0" distR="0" wp14:anchorId="67E519EF" wp14:editId="2BC5F539">
             <wp:extent cx="4140679" cy="2413330"/>
             <wp:effectExtent l="0" t="0" r="12700" b="6350"/>
             <wp:docPr id="952495655" name="Chart 952495655"/>
@@ -8530,7 +8530,7 @@
         </w:rPr>
         <w:lastRenderedPageBreak/>
         <w:drawing>
-          <wp:inline distT="0" distB="0" distL="0" distR="0" wp14:anchorId="4A95ABBC" wp14:editId="22460F73">
+          <wp:inline distT="0" distB="0" distL="0" distR="0" wp14:anchorId="4A95ABBC" wp14:editId="5AB84939">
             <wp:extent cx="4140679" cy="2413330"/>
             <wp:effectExtent l="0" t="0" r="12700" b="6350"/>
             <wp:docPr id="610311301" name="Chart 610311301"/>
@@ -8724,7 +8724,7 @@
           <w:lang w:val="en-US"/>
         </w:rPr>
         <w:drawing>
-          <wp:inline distT="0" distB="0" distL="0" distR="0" wp14:anchorId="2BA432C6" wp14:editId="2DBF3433">
+          <wp:inline distT="0" distB="0" distL="0" distR="0" wp14:anchorId="2BA432C6" wp14:editId="6E35AD83">
             <wp:extent cx="4140679" cy="2413330"/>
             <wp:effectExtent l="0" t="0" r="12700" b="6350"/>
             <wp:docPr id="221162504" name="Chart 221162504"/>
@@ -8919,7 +8919,7 @@
         </w:rPr>
         <w:lastRenderedPageBreak/>
         <w:drawing>
-          <wp:inline distT="0" distB="0" distL="0" distR="0" wp14:anchorId="49ACD891" wp14:editId="3A791080">
+          <wp:inline distT="0" distB="0" distL="0" distR="0" wp14:anchorId="49ACD891" wp14:editId="5905EDEB">
             <wp:extent cx="4140679" cy="2413330"/>
             <wp:effectExtent l="0" t="0" r="12700" b="6350"/>
             <wp:docPr id="1167949337" name="Chart 1167949337"/>
@@ -9897,7 +9897,7 @@
           <w:lang w:val="en-US"/>
         </w:rPr>
         <w:drawing>
-          <wp:inline distT="0" distB="0" distL="0" distR="0" wp14:anchorId="3AEAC26B" wp14:editId="1AEBD7B3">
+          <wp:inline distT="0" distB="0" distL="0" distR="0" wp14:anchorId="3AEAC26B" wp14:editId="70ED4CA6">
             <wp:extent cx="4140679" cy="2413330"/>
             <wp:effectExtent l="0" t="0" r="12700" b="6350"/>
             <wp:docPr id="876461345" name="Chart 876461345"/>
@@ -10085,7 +10085,7 @@
         </w:rPr>
         <w:lastRenderedPageBreak/>
         <w:drawing>
-          <wp:inline distT="0" distB="0" distL="0" distR="0" wp14:anchorId="0C4C0B7F" wp14:editId="6ED586B0">
+          <wp:inline distT="0" distB="0" distL="0" distR="0" wp14:anchorId="0C4C0B7F" wp14:editId="1A384E99">
             <wp:extent cx="4140679" cy="2413330"/>
             <wp:effectExtent l="0" t="0" r="12700" b="6350"/>
             <wp:docPr id="1024253793" name="Chart 1024253793"/>
@@ -10272,7 +10272,7 @@
           <w:lang w:val="en-US"/>
         </w:rPr>
         <w:drawing>
-          <wp:inline distT="0" distB="0" distL="0" distR="0" wp14:anchorId="2C100CE8" wp14:editId="0B38FEC0">
+          <wp:inline distT="0" distB="0" distL="0" distR="0" wp14:anchorId="2C100CE8" wp14:editId="13B33A1E">
             <wp:extent cx="4140679" cy="2413330"/>
             <wp:effectExtent l="0" t="0" r="12700" b="6350"/>
             <wp:docPr id="836404938" name="Chart 836404938"/>
@@ -14639,6 +14639,7 @@
   <w:style w:type="character" w:default="1" w:styleId="DefaultParagraphFont">
     <w:name w:val="Default Paragraph Font"/>
     <w:uiPriority w:val="1"/>
+    <w:semiHidden/>
     <w:unhideWhenUsed/>
   </w:style>
   <w:style w:type="table" w:default="1" w:styleId="TableNormal">
@@ -15465,16 +15466,16 @@
                 <c:formatCode>General</c:formatCode>
                 <c:ptCount val="4"/>
                 <c:pt idx="0">
-                  <c:v>4.1574369382429683</c:v>
+                  <c:v>5.7586345381526103</c:v>
                 </c:pt>
                 <c:pt idx="1">
-                  <c:v>0.83281537961189644</c:v>
+                  <c:v>1.0863304265849636</c:v>
                 </c:pt>
                 <c:pt idx="2">
-                  <c:v>0.83166387898097616</c:v>
+                  <c:v>0.98625131972055613</c:v>
                 </c:pt>
                 <c:pt idx="3">
-                  <c:v>0.89601806345256818</c:v>
+                  <c:v>0.99067266043843016</c:v>
                 </c:pt>
               </c:numCache>
             </c:numRef>
@@ -15671,16 +15672,16 @@
                 <c:formatCode>General</c:formatCode>
                 <c:ptCount val="4"/>
                 <c:pt idx="0">
-                  <c:v>1.3874727808377094</c:v>
+                  <c:v>0.15105987355894382</c:v>
                 </c:pt>
                 <c:pt idx="1">
-                  <c:v>1.0128610635914983</c:v>
+                  <c:v>0.94895358893052761</c:v>
                 </c:pt>
                 <c:pt idx="2">
-                  <c:v>0.6627014993985928</c:v>
+                  <c:v>1.8363454778681649</c:v>
                 </c:pt>
                 <c:pt idx="3">
-                  <c:v>0.58275861078243296</c:v>
+                  <c:v>1.7698534947546756</c:v>
                 </c:pt>
               </c:numCache>
             </c:numRef>
@@ -15881,16 +15882,16 @@
                 <c:formatCode>General</c:formatCode>
                 <c:ptCount val="4"/>
                 <c:pt idx="0">
-                  <c:v>1.5011086474501105</c:v>
+                  <c:v>0.46814089173809692</c:v>
                 </c:pt>
                 <c:pt idx="1">
-                  <c:v>0.94406950111080945</c:v>
+                  <c:v>0.71543777800315855</c:v>
                 </c:pt>
                 <c:pt idx="2">
-                  <c:v>1.0925816563147566</c:v>
+                  <c:v>2.9310045273263046</c:v>
                 </c:pt>
                 <c:pt idx="3">
-                  <c:v>0.97627290794578447</c:v>
+                  <c:v>2.5356304030247068</c:v>
                 </c:pt>
               </c:numCache>
             </c:numRef>
@@ -16091,16 +16092,16 @@
                 <c:formatCode>General</c:formatCode>
                 <c:ptCount val="4"/>
                 <c:pt idx="0">
-                  <c:v>1.1180457595045585</c:v>
+                  <c:v>0.95801886792452817</c:v>
                 </c:pt>
                 <c:pt idx="1">
-                  <c:v>1.1703189658850128</c:v>
+                  <c:v>1.2242475330986264</c:v>
                 </c:pt>
                 <c:pt idx="2">
-                  <c:v>1.2115916737000643</c:v>
+                  <c:v>3.1547980307520254</c:v>
                 </c:pt>
                 <c:pt idx="3">
-                  <c:v>1.0969624969950731</c:v>
+                  <c:v>3.2528255199452514</c:v>
                 </c:pt>
               </c:numCache>
             </c:numRef>
@@ -16301,16 +16302,16 @@
                 <c:formatCode>General</c:formatCode>
                 <c:ptCount val="4"/>
                 <c:pt idx="0">
-                  <c:v>0.94396514161220035</c:v>
+                  <c:v>0.17251612560719878</c:v>
                 </c:pt>
                 <c:pt idx="1">
-                  <c:v>1.0232506092405629</c:v>
+                  <c:v>1.2758061182306737</c:v>
                 </c:pt>
                 <c:pt idx="2">
-                  <c:v>0.34828510040826521</c:v>
+                  <c:v>1.0225860699571414</c:v>
                 </c:pt>
                 <c:pt idx="3">
-                  <c:v>0.33907356154250134</c:v>
+                  <c:v>0.97952711695319195</c:v>
                 </c:pt>
               </c:numCache>
             </c:numRef>
@@ -16511,16 +16512,16 @@
                 <c:formatCode>General</c:formatCode>
                 <c:ptCount val="4"/>
                 <c:pt idx="0">
-                  <c:v>1.2200946159044828</c:v>
+                  <c:v>0.12515791095362808</c:v>
                 </c:pt>
                 <c:pt idx="1">
-                  <c:v>0.96186721312752732</c:v>
+                  <c:v>1.1498952074891715</c:v>
                 </c:pt>
                 <c:pt idx="2">
-                  <c:v>0.86742727986152812</c:v>
+                  <c:v>2.355548772081848</c:v>
                 </c:pt>
                 <c:pt idx="3">
-                  <c:v>0.82813942377900629</c:v>
+                  <c:v>2.1293119129601434</c:v>
                 </c:pt>
               </c:numCache>
             </c:numRef>
@@ -16721,16 +16722,16 @@
                 <c:formatCode>General</c:formatCode>
                 <c:ptCount val="4"/>
                 <c:pt idx="0">
-                  <c:v>0.89954325259515555</c:v>
+                  <c:v>0.1018747256881309</c:v>
                 </c:pt>
                 <c:pt idx="1">
-                  <c:v>0.7557786791153287</c:v>
+                  <c:v>1.1471170375876969</c:v>
                 </c:pt>
                 <c:pt idx="2">
-                  <c:v>0.97339474874319309</c:v>
+                  <c:v>3.8290147644475181</c:v>
                 </c:pt>
                 <c:pt idx="3">
-                  <c:v>0.96520684722537675</c:v>
+                  <c:v>2.9409823018467689</c:v>
                 </c:pt>
               </c:numCache>
             </c:numRef>
@@ -16931,16 +16932,16 @@
                 <c:formatCode>General</c:formatCode>
                 <c:ptCount val="4"/>
                 <c:pt idx="0">
-                  <c:v>5.2351223074114639</c:v>
+                  <c:v>7.3158163265306122</c:v>
                 </c:pt>
                 <c:pt idx="1">
-                  <c:v>1.4250425104343798</c:v>
+                  <c:v>1.9165488565488569</c:v>
                 </c:pt>
                 <c:pt idx="2">
-                  <c:v>1.3876121381830016</c:v>
+                  <c:v>1.6764973175248676</c:v>
                 </c:pt>
                 <c:pt idx="3">
-                  <c:v>1.4715356833206912</c:v>
+                  <c:v>1.6630306601195013</c:v>
                 </c:pt>
               </c:numCache>
             </c:numRef>
@@ -17149,16 +17150,16 @@
                 <c:formatCode>General</c:formatCode>
                 <c:ptCount val="4"/>
                 <c:pt idx="0">
-                  <c:v>6.4531953195319538</c:v>
+                  <c:v>8.1937142857142859</c:v>
                 </c:pt>
                 <c:pt idx="1">
-                  <c:v>2.110195485968045</c:v>
+                  <c:v>3.3583242258652102</c:v>
                 </c:pt>
                 <c:pt idx="2">
-                  <c:v>2.3192092335323009</c:v>
+                  <c:v>3.1289160490307868</c:v>
                 </c:pt>
                 <c:pt idx="3">
-                  <c:v>2.595385165017007</c:v>
+                  <c:v>3.0838958390623423</c:v>
                 </c:pt>
               </c:numCache>
             </c:numRef>
@@ -17367,16 +17368,16 @@
                 <c:formatCode>General</c:formatCode>
                 <c:ptCount val="4"/>
                 <c:pt idx="0">
-                  <c:v>6.2127383015597912</c:v>
+                  <c:v>8.1937142857142859</c:v>
                 </c:pt>
                 <c:pt idx="1">
-                  <c:v>3.4059705904086317</c:v>
+                  <c:v>3.9752479517033215</c:v>
                 </c:pt>
                 <c:pt idx="2">
-                  <c:v>3.2696810372433509</c:v>
+                  <c:v>5.741273006636372</c:v>
                 </c:pt>
                 <c:pt idx="3">
-                  <c:v>3.8652110259526369</c:v>
+                  <c:v>5.2312340861909403</c:v>
                 </c:pt>
               </c:numCache>
             </c:numRef>
@@ -17583,13 +17584,13 @@
                 <c:formatCode>General</c:formatCode>
                 <c:ptCount val="3"/>
                 <c:pt idx="0">
-                  <c:v>3.3464140730717187</c:v>
+                  <c:v>3.8266924564796914</c:v>
                 </c:pt>
                 <c:pt idx="1">
-                  <c:v>0.77859396466616504</c:v>
+                  <c:v>1.0050978120404617</c:v>
                 </c:pt>
                 <c:pt idx="2">
-                  <c:v>1.0639233235415879</c:v>
+                  <c:v>1.0170629959228601</c:v>
                 </c:pt>
               </c:numCache>
             </c:numRef>
@@ -17780,13 +17781,13 @@
                 <c:formatCode>General</c:formatCode>
                 <c:ptCount val="3"/>
                 <c:pt idx="0">
-                  <c:v>1.7114186851211075</c:v>
+                  <c:v>1.8629001883239176</c:v>
                 </c:pt>
                 <c:pt idx="1">
-                  <c:v>1.0875208532222447</c:v>
+                  <c:v>1.4603690514729686</c:v>
                 </c:pt>
                 <c:pt idx="2">
-                  <c:v>1.423419051211285</c:v>
+                  <c:v>1.9084037232386886</c:v>
                 </c:pt>
               </c:numCache>
             </c:numRef>
@@ -17977,13 +17978,13 @@
                 <c:formatCode>General</c:formatCode>
                 <c:ptCount val="3"/>
                 <c:pt idx="0">
-                  <c:v>1.2057532910775233</c:v>
+                  <c:v>1.4111269614835951</c:v>
                 </c:pt>
                 <c:pt idx="1">
-                  <c:v>1.0086756643143988</c:v>
+                  <c:v>1.6276086015298021</c:v>
                 </c:pt>
                 <c:pt idx="2">
-                  <c:v>1.7903750244611776</c:v>
+                  <c:v>2.2477104672675661</c:v>
                 </c:pt>
               </c:numCache>
             </c:numRef>
@@ -18174,13 +18175,13 @@
                 <c:formatCode>General</c:formatCode>
                 <c:ptCount val="3"/>
                 <c:pt idx="0">
-                  <c:v>0.85077836071213575</c:v>
+                  <c:v>0.80292207792207804</c:v>
                 </c:pt>
                 <c:pt idx="1">
-                  <c:v>1.1421727989953312</c:v>
+                  <c:v>1.4070742358078603</c:v>
                 </c:pt>
                 <c:pt idx="2">
-                  <c:v>1.9681853593445446</c:v>
+                  <c:v>2.5527678947254344</c:v>
                 </c:pt>
               </c:numCache>
             </c:numRef>
@@ -18373,16 +18374,16 @@
                 <c:formatCode>General</c:formatCode>
                 <c:ptCount val="4"/>
                 <c:pt idx="0">
-                  <c:v>1.4573504350165931</c:v>
+                  <c:v>0.25834558969670468</c:v>
                 </c:pt>
                 <c:pt idx="1">
-                  <c:v>0.75983984193469967</c:v>
+                  <c:v>1.1536024670591534</c:v>
                 </c:pt>
                 <c:pt idx="2">
-                  <c:v>0.3577625558347346</c:v>
+                  <c:v>1.0246973867615223</c:v>
                 </c:pt>
                 <c:pt idx="3">
-                  <c:v>0.32228830765354899</c:v>
+                  <c:v>1.0215617222846176</c:v>
                 </c:pt>
               </c:numCache>
             </c:numRef>

</xml_diff>